<commit_message>
troche preprocessing co zawrzec w praca.docx
</commit_message>
<xml_diff>
--- a/praca.docx
+++ b/praca.docx
@@ -1,6 +1,6 @@
 
 <file path=word/document.xml><?xml version="1.0" encoding="utf-8"?>
-<w:document xmlns:wpc="http://schemas.microsoft.com/office/word/2010/wordprocessingCanvas" xmlns:cx="http://schemas.microsoft.com/office/drawing/2014/chartex" xmlns:cx1="http://schemas.microsoft.com/office/drawing/2015/9/8/chartex" xmlns:cx2="http://schemas.microsoft.com/office/drawing/2015/10/21/chartex" xmlns:cx3="http://schemas.microsoft.com/office/drawing/2016/5/9/chartex" xmlns:cx4="http://schemas.microsoft.com/office/drawing/2016/5/10/chartex" xmlns:cx5="http://schemas.microsoft.com/office/drawing/2016/5/11/chartex" xmlns:cx6="http://schemas.microsoft.com/office/drawing/2016/5/12/chartex" xmlns:cx7="http://schemas.microsoft.com/office/drawing/2016/5/13/chartex" xmlns:cx8="http://schemas.microsoft.com/office/drawing/2016/5/14/chartex" xmlns:mc="http://schemas.openxmlformats.org/markup-compatibility/2006" xmlns:aink="http://schemas.microsoft.com/office/drawing/2016/ink" xmlns:am3d="http://schemas.microsoft.com/office/drawing/2017/model3d" xmlns:o="urn:schemas-microsoft-com:office:office" xmlns:r="http://schemas.openxmlformats.org/officeDocument/2006/relationships" xmlns:m="http://schemas.openxmlformats.org/officeDocument/2006/math" xmlns:v="urn:schemas-microsoft-com:vml" xmlns:wp14="http://schemas.microsoft.com/office/word/2010/wordprocessingDrawing" xmlns:wp="http://schemas.openxmlformats.org/drawingml/2006/wordprocessingDrawing" xmlns:w10="urn:schemas-microsoft-com:office:word" xmlns:w="http://schemas.openxmlformats.org/wordprocessingml/2006/main" xmlns:w14="http://schemas.microsoft.com/office/word/2010/wordml" xmlns:w15="http://schemas.microsoft.com/office/word/2012/wordml" xmlns:w16cid="http://schemas.microsoft.com/office/word/2016/wordml/cid" xmlns:w16se="http://schemas.microsoft.com/office/word/2015/wordml/symex" xmlns:wpg="http://schemas.microsoft.com/office/word/2010/wordprocessingGroup" xmlns:wpi="http://schemas.microsoft.com/office/word/2010/wordprocessingInk" xmlns:wne="http://schemas.microsoft.com/office/word/2006/wordml" xmlns:wps="http://schemas.microsoft.com/office/word/2010/wordprocessingShape" mc:Ignorable="w14 w15 w16se w16cid wp14">
+<w:document xmlns:wpc="http://schemas.microsoft.com/office/word/2010/wordprocessingCanvas" xmlns:cx="http://schemas.microsoft.com/office/drawing/2014/chartex" xmlns:cx1="http://schemas.microsoft.com/office/drawing/2015/9/8/chartex" xmlns:cx2="http://schemas.microsoft.com/office/drawing/2015/10/21/chartex" xmlns:cx3="http://schemas.microsoft.com/office/drawing/2016/5/9/chartex" xmlns:cx4="http://schemas.microsoft.com/office/drawing/2016/5/10/chartex" xmlns:cx5="http://schemas.microsoft.com/office/drawing/2016/5/11/chartex" xmlns:cx6="http://schemas.microsoft.com/office/drawing/2016/5/12/chartex" xmlns:cx7="http://schemas.microsoft.com/office/drawing/2016/5/13/chartex" xmlns:cx8="http://schemas.microsoft.com/office/drawing/2016/5/14/chartex" xmlns:mc="http://schemas.openxmlformats.org/markup-compatibility/2006" xmlns:aink="http://schemas.microsoft.com/office/drawing/2016/ink" xmlns:am3d="http://schemas.microsoft.com/office/drawing/2017/model3d" xmlns:o="urn:schemas-microsoft-com:office:office" xmlns:oel="http://schemas.microsoft.com/office/2019/extlst" xmlns:r="http://schemas.openxmlformats.org/officeDocument/2006/relationships" xmlns:m="http://schemas.openxmlformats.org/officeDocument/2006/math" xmlns:v="urn:schemas-microsoft-com:vml" xmlns:wp14="http://schemas.microsoft.com/office/word/2010/wordprocessingDrawing" xmlns:wp="http://schemas.openxmlformats.org/drawingml/2006/wordprocessingDrawing" xmlns:w10="urn:schemas-microsoft-com:office:word" xmlns:w="http://schemas.openxmlformats.org/wordprocessingml/2006/main" xmlns:w14="http://schemas.microsoft.com/office/word/2010/wordml" xmlns:w15="http://schemas.microsoft.com/office/word/2012/wordml" xmlns:w16cex="http://schemas.microsoft.com/office/word/2018/wordml/cex" xmlns:w16cid="http://schemas.microsoft.com/office/word/2016/wordml/cid" xmlns:w16="http://schemas.microsoft.com/office/word/2018/wordml" xmlns:w16sdtdh="http://schemas.microsoft.com/office/word/2020/wordml/sdtdatahash" xmlns:w16se="http://schemas.microsoft.com/office/word/2015/wordml/symex" xmlns:wpg="http://schemas.microsoft.com/office/word/2010/wordprocessingGroup" xmlns:wpi="http://schemas.microsoft.com/office/word/2010/wordprocessingInk" xmlns:wne="http://schemas.microsoft.com/office/word/2006/wordml" xmlns:wps="http://schemas.microsoft.com/office/word/2010/wordprocessingShape" mc:Ignorable="w14 w15 w16se w16cid w16 w16cex w16sdtdh wp14">
   <w:body>
     <w:p>
       <w:pPr>
@@ -189,107 +189,197 @@
         <w:spacing w:after="0" w:line="240" w:lineRule="auto"/>
         <w:rPr>
           <w:rFonts w:ascii="Times New Roman" w:eastAsia="Calibri" w:hAnsi="Times New Roman"/>
-          <w:lang w:val="en-GB"/>
-        </w:rPr>
-      </w:pPr>
+        </w:rPr>
+      </w:pPr>
+      <w:proofErr w:type="spellStart"/>
       <w:r>
         <w:rPr>
           <w:rFonts w:ascii="Times New Roman" w:eastAsia="Calibri" w:hAnsi="Times New Roman"/>
           <w:i/>
           <w:sz w:val="32"/>
           <w:szCs w:val="36"/>
-          <w:lang w:val="en-GB"/>
-        </w:rPr>
-        <w:t>Anomaly detection in network traffic using population algorithms</w:t>
-      </w:r>
-    </w:p>
-    <w:p>
-      <w:pPr>
-        <w:spacing w:after="0" w:line="240" w:lineRule="auto"/>
-        <w:rPr>
-          <w:rFonts w:ascii="Times New Roman" w:eastAsia="Calibri" w:hAnsi="Times New Roman"/>
-          <w:lang w:val="en-GB"/>
-        </w:rPr>
-      </w:pPr>
-    </w:p>
-    <w:p>
-      <w:pPr>
-        <w:spacing w:after="0" w:line="240" w:lineRule="auto"/>
-        <w:rPr>
-          <w:rFonts w:ascii="Times New Roman" w:eastAsia="Calibri" w:hAnsi="Times New Roman"/>
-          <w:lang w:val="en-GB"/>
-        </w:rPr>
-      </w:pPr>
-    </w:p>
-    <w:p>
-      <w:pPr>
-        <w:spacing w:after="0" w:line="240" w:lineRule="auto"/>
-        <w:rPr>
-          <w:rFonts w:ascii="Times New Roman" w:eastAsia="Calibri" w:hAnsi="Times New Roman"/>
-          <w:lang w:val="en-GB"/>
-        </w:rPr>
-      </w:pPr>
-    </w:p>
-    <w:p>
-      <w:pPr>
-        <w:spacing w:after="0" w:line="240" w:lineRule="auto"/>
-        <w:rPr>
-          <w:rFonts w:ascii="Times New Roman" w:eastAsia="Calibri" w:hAnsi="Times New Roman"/>
-          <w:lang w:val="en-GB"/>
-        </w:rPr>
-      </w:pPr>
-    </w:p>
-    <w:p>
-      <w:pPr>
-        <w:spacing w:after="0" w:line="240" w:lineRule="auto"/>
-        <w:rPr>
-          <w:rFonts w:ascii="Times New Roman" w:eastAsia="Calibri" w:hAnsi="Times New Roman"/>
-          <w:lang w:val="en-GB"/>
-        </w:rPr>
-      </w:pPr>
-    </w:p>
-    <w:p>
-      <w:pPr>
-        <w:spacing w:after="0" w:line="240" w:lineRule="auto"/>
-        <w:rPr>
-          <w:rFonts w:ascii="Times New Roman" w:eastAsia="Calibri" w:hAnsi="Times New Roman"/>
-          <w:lang w:val="en-GB"/>
-        </w:rPr>
-      </w:pPr>
-    </w:p>
-    <w:p>
-      <w:pPr>
-        <w:spacing w:after="0" w:line="240" w:lineRule="auto"/>
-        <w:rPr>
-          <w:rFonts w:ascii="Times New Roman" w:eastAsia="Calibri" w:hAnsi="Times New Roman"/>
-          <w:lang w:val="en-GB"/>
-        </w:rPr>
-      </w:pPr>
-    </w:p>
-    <w:p>
-      <w:pPr>
-        <w:spacing w:after="0" w:line="240" w:lineRule="auto"/>
-        <w:rPr>
-          <w:rFonts w:ascii="Times New Roman" w:eastAsia="Calibri" w:hAnsi="Times New Roman"/>
-          <w:lang w:val="en-GB"/>
-        </w:rPr>
-      </w:pPr>
-    </w:p>
-    <w:p>
-      <w:pPr>
-        <w:spacing w:after="0" w:line="240" w:lineRule="auto"/>
-        <w:rPr>
-          <w:rFonts w:ascii="Times New Roman" w:eastAsia="Calibri" w:hAnsi="Times New Roman"/>
-          <w:lang w:val="en-GB"/>
-        </w:rPr>
-      </w:pPr>
-    </w:p>
-    <w:p>
-      <w:pPr>
-        <w:spacing w:after="0" w:line="240" w:lineRule="auto"/>
-        <w:rPr>
-          <w:rFonts w:ascii="Times New Roman" w:eastAsia="Calibri" w:hAnsi="Times New Roman"/>
-          <w:lang w:val="en-GB"/>
+        </w:rPr>
+        <w:t>Anomaly</w:t>
+      </w:r>
+      <w:proofErr w:type="spellEnd"/>
+      <w:r>
+        <w:rPr>
+          <w:rFonts w:ascii="Times New Roman" w:eastAsia="Calibri" w:hAnsi="Times New Roman"/>
+          <w:i/>
+          <w:sz w:val="32"/>
+          <w:szCs w:val="36"/>
+        </w:rPr>
+        <w:t xml:space="preserve"> </w:t>
+      </w:r>
+      <w:proofErr w:type="spellStart"/>
+      <w:r>
+        <w:rPr>
+          <w:rFonts w:ascii="Times New Roman" w:eastAsia="Calibri" w:hAnsi="Times New Roman"/>
+          <w:i/>
+          <w:sz w:val="32"/>
+          <w:szCs w:val="36"/>
+        </w:rPr>
+        <w:t>detection</w:t>
+      </w:r>
+      <w:proofErr w:type="spellEnd"/>
+      <w:r>
+        <w:rPr>
+          <w:rFonts w:ascii="Times New Roman" w:eastAsia="Calibri" w:hAnsi="Times New Roman"/>
+          <w:i/>
+          <w:sz w:val="32"/>
+          <w:szCs w:val="36"/>
+        </w:rPr>
+        <w:t xml:space="preserve"> in network </w:t>
+      </w:r>
+      <w:proofErr w:type="spellStart"/>
+      <w:r>
+        <w:rPr>
+          <w:rFonts w:ascii="Times New Roman" w:eastAsia="Calibri" w:hAnsi="Times New Roman"/>
+          <w:i/>
+          <w:sz w:val="32"/>
+          <w:szCs w:val="36"/>
+        </w:rPr>
+        <w:t>traffic</w:t>
+      </w:r>
+      <w:proofErr w:type="spellEnd"/>
+      <w:r>
+        <w:rPr>
+          <w:rFonts w:ascii="Times New Roman" w:eastAsia="Calibri" w:hAnsi="Times New Roman"/>
+          <w:i/>
+          <w:sz w:val="32"/>
+          <w:szCs w:val="36"/>
+        </w:rPr>
+        <w:t xml:space="preserve"> </w:t>
+      </w:r>
+      <w:proofErr w:type="spellStart"/>
+      <w:r>
+        <w:rPr>
+          <w:rFonts w:ascii="Times New Roman" w:eastAsia="Calibri" w:hAnsi="Times New Roman"/>
+          <w:i/>
+          <w:sz w:val="32"/>
+          <w:szCs w:val="36"/>
+        </w:rPr>
+        <w:t>using</w:t>
+      </w:r>
+      <w:proofErr w:type="spellEnd"/>
+      <w:r>
+        <w:rPr>
+          <w:rFonts w:ascii="Times New Roman" w:eastAsia="Calibri" w:hAnsi="Times New Roman"/>
+          <w:i/>
+          <w:sz w:val="32"/>
+          <w:szCs w:val="36"/>
+        </w:rPr>
+        <w:t xml:space="preserve"> </w:t>
+      </w:r>
+      <w:proofErr w:type="spellStart"/>
+      <w:r>
+        <w:rPr>
+          <w:rFonts w:ascii="Times New Roman" w:eastAsia="Calibri" w:hAnsi="Times New Roman"/>
+          <w:i/>
+          <w:sz w:val="32"/>
+          <w:szCs w:val="36"/>
+        </w:rPr>
+        <w:t>population</w:t>
+      </w:r>
+      <w:proofErr w:type="spellEnd"/>
+      <w:r>
+        <w:rPr>
+          <w:rFonts w:ascii="Times New Roman" w:eastAsia="Calibri" w:hAnsi="Times New Roman"/>
+          <w:i/>
+          <w:sz w:val="32"/>
+          <w:szCs w:val="36"/>
+        </w:rPr>
+        <w:t xml:space="preserve"> </w:t>
+      </w:r>
+      <w:proofErr w:type="spellStart"/>
+      <w:r>
+        <w:rPr>
+          <w:rFonts w:ascii="Times New Roman" w:eastAsia="Calibri" w:hAnsi="Times New Roman"/>
+          <w:i/>
+          <w:sz w:val="32"/>
+          <w:szCs w:val="36"/>
+        </w:rPr>
+        <w:t>algorithms</w:t>
+      </w:r>
+      <w:proofErr w:type="spellEnd"/>
+    </w:p>
+    <w:p>
+      <w:pPr>
+        <w:spacing w:after="0" w:line="240" w:lineRule="auto"/>
+        <w:rPr>
+          <w:rFonts w:ascii="Times New Roman" w:eastAsia="Calibri" w:hAnsi="Times New Roman"/>
+        </w:rPr>
+      </w:pPr>
+    </w:p>
+    <w:p>
+      <w:pPr>
+        <w:spacing w:after="0" w:line="240" w:lineRule="auto"/>
+        <w:rPr>
+          <w:rFonts w:ascii="Times New Roman" w:eastAsia="Calibri" w:hAnsi="Times New Roman"/>
+        </w:rPr>
+      </w:pPr>
+    </w:p>
+    <w:p>
+      <w:pPr>
+        <w:spacing w:after="0" w:line="240" w:lineRule="auto"/>
+        <w:rPr>
+          <w:rFonts w:ascii="Times New Roman" w:eastAsia="Calibri" w:hAnsi="Times New Roman"/>
+        </w:rPr>
+      </w:pPr>
+    </w:p>
+    <w:p>
+      <w:pPr>
+        <w:spacing w:after="0" w:line="240" w:lineRule="auto"/>
+        <w:rPr>
+          <w:rFonts w:ascii="Times New Roman" w:eastAsia="Calibri" w:hAnsi="Times New Roman"/>
+        </w:rPr>
+      </w:pPr>
+    </w:p>
+    <w:p>
+      <w:pPr>
+        <w:spacing w:after="0" w:line="240" w:lineRule="auto"/>
+        <w:rPr>
+          <w:rFonts w:ascii="Times New Roman" w:eastAsia="Calibri" w:hAnsi="Times New Roman"/>
+        </w:rPr>
+      </w:pPr>
+    </w:p>
+    <w:p>
+      <w:pPr>
+        <w:spacing w:after="0" w:line="240" w:lineRule="auto"/>
+        <w:rPr>
+          <w:rFonts w:ascii="Times New Roman" w:eastAsia="Calibri" w:hAnsi="Times New Roman"/>
+        </w:rPr>
+      </w:pPr>
+    </w:p>
+    <w:p>
+      <w:pPr>
+        <w:spacing w:after="0" w:line="240" w:lineRule="auto"/>
+        <w:rPr>
+          <w:rFonts w:ascii="Times New Roman" w:eastAsia="Calibri" w:hAnsi="Times New Roman"/>
+        </w:rPr>
+      </w:pPr>
+    </w:p>
+    <w:p>
+      <w:pPr>
+        <w:spacing w:after="0" w:line="240" w:lineRule="auto"/>
+        <w:rPr>
+          <w:rFonts w:ascii="Times New Roman" w:eastAsia="Calibri" w:hAnsi="Times New Roman"/>
+        </w:rPr>
+      </w:pPr>
+    </w:p>
+    <w:p>
+      <w:pPr>
+        <w:spacing w:after="0" w:line="240" w:lineRule="auto"/>
+        <w:rPr>
+          <w:rFonts w:ascii="Times New Roman" w:eastAsia="Calibri" w:hAnsi="Times New Roman"/>
+        </w:rPr>
+      </w:pPr>
+    </w:p>
+    <w:p>
+      <w:pPr>
+        <w:spacing w:after="0" w:line="240" w:lineRule="auto"/>
+        <w:rPr>
+          <w:rFonts w:ascii="Times New Roman" w:eastAsia="Calibri" w:hAnsi="Times New Roman"/>
         </w:rPr>
       </w:pPr>
     </w:p>
@@ -955,103 +1045,524 @@
       <w:pPr>
         <w:pStyle w:val="pracainz"/>
       </w:pPr>
+      <w:r>
+        <w:t>Problem anomalii</w:t>
+      </w:r>
+    </w:p>
+    <w:p>
+      <w:pPr>
+        <w:pStyle w:val="pracainz"/>
+      </w:pPr>
+      <w:r>
+        <w:t xml:space="preserve">Problem włamań do sieci </w:t>
+      </w:r>
+    </w:p>
+    <w:p>
+      <w:pPr>
+        <w:pStyle w:val="pracainz"/>
+      </w:pPr>
+      <w:r>
+        <w:t>Przegląd metod wykrywania anomalii, w szczególności włamań (GA i PSO)</w:t>
+      </w:r>
+    </w:p>
+    <w:p>
+      <w:pPr>
+        <w:pStyle w:val="Nagwek1"/>
+        <w:rPr>
+          <w:rFonts w:ascii="Times New Roman" w:hAnsi="Times New Roman"/>
+        </w:rPr>
+      </w:pPr>
+      <w:bookmarkStart w:id="1" w:name="_Toc141036488"/>
+      <w:r>
+        <w:rPr>
+          <w:rFonts w:ascii="Times New Roman" w:hAnsi="Times New Roman"/>
+        </w:rPr>
+        <w:t>Cel i założenia projektu</w:t>
+      </w:r>
+      <w:bookmarkEnd w:id="1"/>
+    </w:p>
+    <w:p>
+      <w:pPr>
+        <w:pStyle w:val="pracainz"/>
+      </w:pPr>
+      <w:r>
+        <w:t xml:space="preserve">Celem jest implementacja i porównanie działania algorytmu genetycznego oraz PSO w celu wykrywania anomalii w ruchu sieciowym na podstawie bazy danych </w:t>
+      </w:r>
+      <w:r>
+        <w:t>KDDCUP’99.</w:t>
+      </w:r>
+    </w:p>
+    <w:p>
+      <w:pPr>
+        <w:pStyle w:val="pracainz"/>
+      </w:pPr>
+      <w:r>
+        <w:t>Poszczególne rekordy z bazy będą klasyfikowane jako połączenie normalne lub atak (</w:t>
+      </w:r>
+      <w:r>
+        <w:rPr>
+          <w:color w:val="FF0000"/>
+        </w:rPr>
+        <w:t>czy dzielimy na 4 różne główne typy ataków</w:t>
+      </w:r>
+      <w:r>
+        <w:t>)</w:t>
+      </w:r>
+    </w:p>
+    <w:p>
+      <w:pPr>
+        <w:pStyle w:val="pracainz"/>
+      </w:pPr>
+      <w:r>
+        <w:t>Trenowanie algorytmów zostanie wykonane na podstawie zestawu treningowego 10% całej bazy, a następnie przeprowadzona zostanie analiza działania na podstawie całego 100% bazy.</w:t>
+      </w:r>
+    </w:p>
+    <w:p>
+      <w:pPr>
+        <w:pStyle w:val="pracainz"/>
+      </w:pPr>
+      <w:r>
+        <w:t xml:space="preserve">Wykonany zostanie interfejs graficzny przedstawiający przebieg uczenia oraz </w:t>
+      </w:r>
       <w:proofErr w:type="spellStart"/>
       <w:r>
-        <w:t>B</w:t>
-      </w:r>
-      <w:r>
-        <w:t>lablablabla</w:t>
+        <w:t>oraz</w:t>
       </w:r>
       <w:proofErr w:type="spellEnd"/>
       <w:r>
-        <w:t xml:space="preserve"> bla </w:t>
+        <w:t xml:space="preserve"> sprawdzenie efektywności wyznaczonych reguł.</w:t>
+      </w:r>
+    </w:p>
+    <w:p>
+      <w:pPr>
+        <w:pStyle w:val="pracainz"/>
+      </w:pPr>
+      <w:r>
+        <w:t xml:space="preserve">Wykonane zostaną testy statystyczne: test </w:t>
       </w:r>
       <w:proofErr w:type="spellStart"/>
       <w:r>
-        <w:t>bla</w:t>
+        <w:t>Wilkoxona</w:t>
       </w:r>
       <w:proofErr w:type="spellEnd"/>
       <w:r>
+        <w:t xml:space="preserve"> (rozwinięcie testu t-studenta).</w:t>
+      </w:r>
+    </w:p>
+    <w:p>
+      <w:pPr>
+        <w:pStyle w:val="pracainz"/>
+      </w:pPr>
+    </w:p>
+    <w:p>
+      <w:pPr>
+        <w:pStyle w:val="Nagwek1"/>
+        <w:rPr>
+          <w:rFonts w:ascii="Times New Roman" w:hAnsi="Times New Roman"/>
+        </w:rPr>
+      </w:pPr>
+      <w:bookmarkStart w:id="2" w:name="_Toc141036489"/>
+    </w:p>
+    <w:p>
+      <w:pPr>
+        <w:pStyle w:val="Nagwek1"/>
+        <w:rPr>
+          <w:rFonts w:ascii="Times New Roman" w:hAnsi="Times New Roman"/>
+        </w:rPr>
+      </w:pPr>
+      <w:r>
+        <w:rPr>
+          <w:rFonts w:ascii="Times New Roman" w:hAnsi="Times New Roman"/>
+        </w:rPr>
+        <w:t>Implementacja</w:t>
+      </w:r>
+      <w:bookmarkEnd w:id="2"/>
+    </w:p>
+    <w:p>
+      <w:pPr>
+        <w:pStyle w:val="pracainz"/>
+        <w:rPr>
+          <w:b/>
+          <w:bCs/>
+        </w:rPr>
+      </w:pPr>
+      <w:r>
+        <w:rPr>
+          <w:b/>
+          <w:bCs/>
+        </w:rPr>
+        <w:t xml:space="preserve">Opis bazy danych i </w:t>
+      </w:r>
+      <w:proofErr w:type="spellStart"/>
+      <w:r>
+        <w:rPr>
+          <w:b/>
+          <w:bCs/>
+        </w:rPr>
+        <w:t>preprocessingu</w:t>
+      </w:r>
+      <w:proofErr w:type="spellEnd"/>
+      <w:r>
+        <w:rPr>
+          <w:b/>
+          <w:bCs/>
+        </w:rPr>
         <w:t xml:space="preserve"> </w:t>
       </w:r>
+    </w:p>
+    <w:p>
+      <w:pPr>
+        <w:pStyle w:val="pracainz"/>
+      </w:pPr>
+      <w:r>
+        <w:t>Opis bazy danych</w:t>
+      </w:r>
+    </w:p>
+    <w:p>
+      <w:pPr>
+        <w:pStyle w:val="pracainz"/>
+      </w:pPr>
+      <w:r>
+        <w:t xml:space="preserve">W ramach </w:t>
+      </w:r>
       <w:proofErr w:type="spellStart"/>
       <w:r>
-        <w:t>bla</w:t>
+        <w:t>preprocessingu</w:t>
       </w:r>
       <w:proofErr w:type="spellEnd"/>
       <w:r>
+        <w:t xml:space="preserve"> – odpowiednia klasyfikacja rekordów </w:t>
+      </w:r>
+      <w:r>
+        <w:t>:</w:t>
+      </w:r>
+    </w:p>
+    <w:p>
+      <w:pPr>
+        <w:pStyle w:val="pracainz"/>
+      </w:pPr>
+      <w:r>
+        <w:t xml:space="preserve">- </w:t>
+      </w:r>
+      <w:r>
+        <w:t xml:space="preserve">Zmiana danych tekstowych na 1 z n. </w:t>
+      </w:r>
+    </w:p>
+    <w:p>
+      <w:pPr>
+        <w:pStyle w:val="pracainz"/>
+      </w:pPr>
+      <w:r>
+        <w:t xml:space="preserve">- </w:t>
+      </w:r>
+      <w:r>
+        <w:t>Wyznaczenie wartości minimalnych i maksymalnych</w:t>
+      </w:r>
+      <w:r>
+        <w:t xml:space="preserve"> w każdej kolumnie</w:t>
+      </w:r>
+    </w:p>
+    <w:p>
+      <w:pPr>
+        <w:pStyle w:val="pracainz"/>
+      </w:pPr>
+      <w:r>
+        <w:lastRenderedPageBreak/>
+        <w:t xml:space="preserve">- należy jeszcze sprawdzić czy każda kolumna z tych 41 jest rzeczywiście potrzebna (w </w:t>
+      </w:r>
+      <w:proofErr w:type="spellStart"/>
+      <w:r>
+        <w:t>genetic_network</w:t>
+      </w:r>
+      <w:proofErr w:type="spellEnd"/>
+      <w:r>
+        <w:t xml:space="preserve"> zastosowano tylko 9</w:t>
+      </w:r>
+      <w:r>
+        <w:t xml:space="preserve">, </w:t>
+      </w:r>
+      <w:proofErr w:type="spellStart"/>
+      <w:r>
+        <w:t>genetic_intrusion</w:t>
+      </w:r>
+      <w:proofErr w:type="spellEnd"/>
+      <w:r>
+        <w:t xml:space="preserve"> 8</w:t>
+      </w:r>
+      <w:r>
+        <w:t>)</w:t>
+      </w:r>
+    </w:p>
+    <w:p>
+      <w:pPr>
+        <w:pStyle w:val="pracainz"/>
+        <w:rPr>
+          <w:color w:val="C00000"/>
+        </w:rPr>
+      </w:pPr>
+      <w:r>
+        <w:t>- zakodowanie odpowiednie adresów IP – rozbicie na 4 wartości?</w:t>
+      </w:r>
+    </w:p>
+    <w:p>
+      <w:pPr>
+        <w:pStyle w:val="pracainz"/>
+      </w:pPr>
+    </w:p>
+    <w:p>
+      <w:pPr>
+        <w:pStyle w:val="pracainz"/>
+        <w:rPr>
+          <w:b/>
+          <w:bCs/>
+        </w:rPr>
+      </w:pPr>
+      <w:r>
+        <w:rPr>
+          <w:b/>
+          <w:bCs/>
+        </w:rPr>
+        <w:t>Algorytm genetyczny</w:t>
+      </w:r>
+    </w:p>
+    <w:p>
+      <w:pPr>
+        <w:pStyle w:val="pracainz"/>
+      </w:pPr>
+      <w:r>
+        <w:t>- kodowanie jako tablica</w:t>
+      </w:r>
+    </w:p>
+    <w:p>
+      <w:pPr>
+        <w:pStyle w:val="pracainz"/>
+      </w:pPr>
+      <w:r>
+        <w:t xml:space="preserve">- osobniki będą miały zastosowane uogólnienie w postaci dwóch ostatnich wartości oznaczonych </w:t>
+      </w:r>
+      <w:proofErr w:type="spellStart"/>
+      <w:r>
+        <w:t>xxx.xxx</w:t>
+      </w:r>
+      <w:proofErr w:type="spellEnd"/>
+      <w:r>
+        <w:t xml:space="preserve"> (w </w:t>
+      </w:r>
+      <w:proofErr w:type="spellStart"/>
+      <w:r>
+        <w:t>genetic_network</w:t>
+      </w:r>
+      <w:proofErr w:type="spellEnd"/>
+      <w:r>
+        <w:t xml:space="preserve"> jako -1)</w:t>
+      </w:r>
+    </w:p>
+    <w:p>
+      <w:pPr>
+        <w:pStyle w:val="pracainz"/>
+      </w:pPr>
+      <w:r>
+        <w:t>- generowanie losowej populacji początkowej (100-200 osobników)</w:t>
+      </w:r>
+    </w:p>
+    <w:p>
+      <w:pPr>
+        <w:pStyle w:val="pracainz"/>
+      </w:pPr>
+      <w:r>
+        <w:t>- krzyżowanie jednopunktowe – po prostu tniemy i zamieniamy (możliwe że w 2 miejscach)</w:t>
+      </w:r>
+    </w:p>
+    <w:p>
+      <w:pPr>
+        <w:pStyle w:val="pracainz"/>
+      </w:pPr>
+      <w:r>
+        <w:t xml:space="preserve">- mutacja – jedno z pól zmienia swoją wartość na wylosowaną z wyznaczonego w trakcie </w:t>
+      </w:r>
+      <w:proofErr w:type="spellStart"/>
+      <w:r>
+        <w:t>preprocessingu</w:t>
+      </w:r>
+      <w:proofErr w:type="spellEnd"/>
+      <w:r>
+        <w:t xml:space="preserve"> dla zakresu wartości</w:t>
+      </w:r>
+    </w:p>
+    <w:p>
+      <w:pPr>
+        <w:pStyle w:val="pracainz"/>
+      </w:pPr>
+      <w:r>
+        <w:t xml:space="preserve">- funkcja ewaluacyjna – ile dany potomek poprawnie zaklasyfikuje anomalii w zbiorze testowym, ale z wykorzystaniem funkcji F = a/A – b/B, gdzie a i b to poprawnie zaklasyfikowane ataki i nie, a </w:t>
+      </w:r>
+      <w:proofErr w:type="spellStart"/>
+      <w:r>
+        <w:t>A</w:t>
+      </w:r>
+      <w:proofErr w:type="spellEnd"/>
+      <w:r>
+        <w:t xml:space="preserve"> i B to ilość ataków i nie w zbiorze treningowym. W ten sposób jeśli F &gt; 0 to znaczy że poprawnie sklasyfikowano więcej ataków niż </w:t>
+      </w:r>
+      <w:proofErr w:type="spellStart"/>
+      <w:r>
+        <w:t>normalsów</w:t>
+      </w:r>
+      <w:proofErr w:type="spellEnd"/>
+      <w:r>
+        <w:t>.</w:t>
+      </w:r>
+    </w:p>
+    <w:p>
+      <w:pPr>
+        <w:pStyle w:val="pracainz"/>
+      </w:pPr>
+      <w:r>
+        <w:t xml:space="preserve">- funkcja ewaluacyjna może też wykorzystywać wagi dla </w:t>
+      </w:r>
+      <w:proofErr w:type="spellStart"/>
+      <w:r>
+        <w:t>mismatchów</w:t>
+      </w:r>
+      <w:proofErr w:type="spellEnd"/>
+      <w:r>
+        <w:t xml:space="preserve"> pojedynczych pól zgodnie z tabelą wag – </w:t>
+      </w:r>
+      <w:proofErr w:type="spellStart"/>
+      <w:r>
+        <w:t>genetic_network</w:t>
+      </w:r>
+      <w:proofErr w:type="spellEnd"/>
+      <w:r>
         <w:t xml:space="preserve"> </w:t>
       </w:r>
+    </w:p>
+    <w:p>
+      <w:pPr>
+        <w:pStyle w:val="pracainz"/>
+      </w:pPr>
+      <w:r>
+        <w:drawing>
+          <wp:inline distT="0" distB="0" distL="0" distR="0" wp14:anchorId="53A895F5" wp14:editId="3511E180">
+            <wp:extent cx="4485190" cy="3923058"/>
+            <wp:effectExtent l="0" t="0" r="0" b="1270"/>
+            <wp:docPr id="2" name="Obraz 2"/>
+            <wp:cNvGraphicFramePr>
+              <a:graphicFrameLocks xmlns:a="http://schemas.openxmlformats.org/drawingml/2006/main" noChangeAspect="1"/>
+            </wp:cNvGraphicFramePr>
+            <a:graphic xmlns:a="http://schemas.openxmlformats.org/drawingml/2006/main">
+              <a:graphicData uri="http://schemas.openxmlformats.org/drawingml/2006/picture">
+                <pic:pic xmlns:pic="http://schemas.openxmlformats.org/drawingml/2006/picture">
+                  <pic:nvPicPr>
+                    <pic:cNvPr id="1" name=""/>
+                    <pic:cNvPicPr/>
+                  </pic:nvPicPr>
+                  <pic:blipFill>
+                    <a:blip r:embed="rId9"/>
+                    <a:stretch>
+                      <a:fillRect/>
+                    </a:stretch>
+                  </pic:blipFill>
+                  <pic:spPr>
+                    <a:xfrm>
+                      <a:off x="0" y="0"/>
+                      <a:ext cx="4489726" cy="3927026"/>
+                    </a:xfrm>
+                    <a:prstGeom prst="rect">
+                      <a:avLst/>
+                    </a:prstGeom>
+                  </pic:spPr>
+                </pic:pic>
+              </a:graphicData>
+            </a:graphic>
+          </wp:inline>
+        </w:drawing>
+      </w:r>
+    </w:p>
+    <w:p>
+      <w:pPr>
+        <w:pStyle w:val="pracainz"/>
+      </w:pPr>
+      <w:r>
+        <w:lastRenderedPageBreak/>
+        <w:t>- no i dalej schody, bo podejrzewam że jedna reguła nie przyniesie bardzo widowiskowych efektów, dlatego nie wiem czy nie użyć kilku na raz</w:t>
+      </w:r>
+    </w:p>
+    <w:p>
+      <w:pPr>
+        <w:pStyle w:val="pracainz"/>
+      </w:pPr>
+      <w:r>
+        <w:t>-</w:t>
+      </w:r>
+      <w:r>
+        <w:t xml:space="preserve"> selekcja -</w:t>
+      </w:r>
+      <w:r>
+        <w:t xml:space="preserve"> w artykule </w:t>
+      </w:r>
       <w:proofErr w:type="spellStart"/>
       <w:r>
-        <w:t>bla</w:t>
+        <w:t>genetic_intrusion</w:t>
       </w:r>
       <w:proofErr w:type="spellEnd"/>
-    </w:p>
-    <w:p>
-      <w:pPr>
-        <w:pStyle w:val="Nagwek1"/>
-        <w:rPr>
-          <w:rFonts w:ascii="Times New Roman" w:hAnsi="Times New Roman"/>
-        </w:rPr>
-      </w:pPr>
-      <w:bookmarkStart w:id="1" w:name="_Toc141036488"/>
-      <w:r>
-        <w:rPr>
-          <w:rFonts w:ascii="Times New Roman" w:hAnsi="Times New Roman"/>
-        </w:rPr>
-        <w:t>Cel i założenia projektu</w:t>
-      </w:r>
-      <w:bookmarkEnd w:id="1"/>
-    </w:p>
-    <w:p>
-      <w:pPr>
-        <w:pStyle w:val="pracainz"/>
-      </w:pPr>
-      <w:r>
-        <w:t xml:space="preserve">W projekcie wykorzystano </w:t>
-      </w:r>
-      <w:r>
-        <w:t>zestaw danych KDDCUP’99.</w:t>
-      </w:r>
-    </w:p>
-    <w:p>
-      <w:pPr>
-        <w:pStyle w:val="Nagwek1"/>
-        <w:rPr>
-          <w:rFonts w:ascii="Times New Roman" w:hAnsi="Times New Roman"/>
-        </w:rPr>
-      </w:pPr>
-      <w:bookmarkStart w:id="2" w:name="_Toc141036489"/>
-      <w:r>
-        <w:rPr>
-          <w:rFonts w:ascii="Times New Roman" w:hAnsi="Times New Roman"/>
-        </w:rPr>
-        <w:t>Implementacja</w:t>
-      </w:r>
-      <w:bookmarkEnd w:id="2"/>
-    </w:p>
-    <w:p>
-      <w:pPr>
-        <w:pStyle w:val="pracainz"/>
-      </w:pPr>
-      <w:r>
-        <w:t>Algorytm genetyczny</w:t>
-      </w:r>
-    </w:p>
-    <w:p>
-      <w:pPr>
-        <w:pStyle w:val="pracainz"/>
-      </w:pPr>
-      <w:r>
+      <w:r>
+        <w:t xml:space="preserve"> wybierano 60 najlepszych potomków i 40 najlepszych jeszcze z nich jest kopiowane</w:t>
+      </w:r>
+      <w:r>
+        <w:t xml:space="preserve">. W artykule </w:t>
+      </w:r>
+      <w:proofErr w:type="spellStart"/>
+      <w:r>
+        <w:t>effective</w:t>
+      </w:r>
+      <w:proofErr w:type="spellEnd"/>
+      <w:r>
+        <w:t xml:space="preserve">… metoda selekcji to ruletka z wagami. Im lepsza funkcja ewaluacyjna tym więcej pól na ruletce zajmuje. </w:t>
+      </w:r>
+    </w:p>
+    <w:p>
+      <w:pPr>
+        <w:pStyle w:val="pracainz"/>
+      </w:pPr>
+      <w:r>
+        <w:t>- kryterium stopu – funkcja fitness nie rośnie po n iteracjach</w:t>
+      </w:r>
+    </w:p>
+    <w:p>
+      <w:pPr>
+        <w:pStyle w:val="pracainz"/>
+      </w:pPr>
+    </w:p>
+    <w:p>
+      <w:pPr>
+        <w:pStyle w:val="pracainz"/>
+        <w:rPr>
+          <w:b/>
+          <w:bCs/>
+        </w:rPr>
+      </w:pPr>
+      <w:r>
+        <w:rPr>
+          <w:b/>
+          <w:bCs/>
+        </w:rPr>
         <w:t>Algorytm PSO</w:t>
       </w:r>
     </w:p>
     <w:p>
       <w:pPr>
         <w:pStyle w:val="pracainz"/>
-      </w:pPr>
-      <w:r>
+        <w:rPr>
+          <w:b/>
+          <w:bCs/>
+        </w:rPr>
+      </w:pPr>
+      <w:r>
+        <w:rPr>
+          <w:b/>
+          <w:bCs/>
+        </w:rPr>
         <w:t xml:space="preserve">Aplikacja </w:t>
       </w:r>
     </w:p>
@@ -1113,7 +1624,7 @@
           <w:szCs w:val="24"/>
         </w:rPr>
       </w:pPr>
-      <w:hyperlink r:id="rId9" w:history="1">
+      <w:hyperlink r:id="rId10" w:history="1">
         <w:r>
           <w:rPr>
             <w:rStyle w:val="Hipercze"/>
@@ -1134,7 +1645,7 @@
           <w:szCs w:val="24"/>
         </w:rPr>
       </w:pPr>
-      <w:hyperlink r:id="rId10" w:history="1">
+      <w:hyperlink r:id="rId11" w:history="1">
         <w:r>
           <w:rPr>
             <w:rStyle w:val="Hipercze"/>
@@ -1150,13 +1661,12 @@
       <w:pPr>
         <w:spacing w:after="0" w:line="240" w:lineRule="auto"/>
         <w:rPr>
-          <w:rStyle w:val="Hipercze"/>
           <w:rFonts w:ascii="Times New Roman" w:eastAsia="Calibri" w:hAnsi="Times New Roman"/>
           <w:sz w:val="24"/>
           <w:szCs w:val="24"/>
         </w:rPr>
       </w:pPr>
-      <w:hyperlink r:id="rId11" w:history="1">
+      <w:hyperlink r:id="rId12" w:history="1">
         <w:r>
           <w:rPr>
             <w:rStyle w:val="Hipercze"/>
@@ -1177,6 +1687,17 @@
           <w:szCs w:val="24"/>
         </w:rPr>
       </w:pPr>
+      <w:hyperlink r:id="rId13" w:history="1">
+        <w:r>
+          <w:rPr>
+            <w:rStyle w:val="Hipercze"/>
+            <w:rFonts w:ascii="Times New Roman" w:eastAsia="Calibri" w:hAnsi="Times New Roman"/>
+            <w:sz w:val="24"/>
+            <w:szCs w:val="24"/>
+          </w:rPr>
+          <w:t>https://onedrive.aptiv.com/personal/zofia_jankowska_aptiv_com/Documents/Documents/PracaInz/genetic_algorithm_in_anomaly_detection2.pdf</w:t>
+        </w:r>
+      </w:hyperlink>
     </w:p>
     <w:p>
       <w:pPr>
@@ -1187,11 +1708,59 @@
           <w:szCs w:val="24"/>
         </w:rPr>
       </w:pPr>
-      <w:bookmarkStart w:id="6" w:name="_GoBack"/>
-      <w:bookmarkEnd w:id="6"/>
+      <w:hyperlink r:id="rId14" w:history="1">
+        <w:r>
+          <w:rPr>
+            <w:rStyle w:val="Hipercze"/>
+            <w:rFonts w:ascii="Times New Roman" w:eastAsia="Calibri" w:hAnsi="Times New Roman"/>
+            <w:sz w:val="24"/>
+            <w:szCs w:val="24"/>
+          </w:rPr>
+          <w:t>https://onedrive.aptiv.com/personal/zofia_jankowska_aptiv_com/Documents/Documents/PracaInz/Particle_Swarm_Optimisation_for_Outlier_Detection-1.pdf</w:t>
+        </w:r>
+      </w:hyperlink>
+    </w:p>
+    <w:p>
+      <w:pPr>
+        <w:spacing w:after="0" w:line="240" w:lineRule="auto"/>
+        <w:rPr>
+          <w:rFonts w:ascii="Times New Roman" w:eastAsia="Calibri" w:hAnsi="Times New Roman"/>
+          <w:sz w:val="24"/>
+          <w:szCs w:val="24"/>
+        </w:rPr>
+      </w:pPr>
+      <w:hyperlink r:id="rId15" w:history="1">
+        <w:r>
+          <w:rPr>
+            <w:rStyle w:val="Hipercze"/>
+            <w:rFonts w:ascii="Times New Roman" w:eastAsia="Calibri" w:hAnsi="Times New Roman"/>
+            <w:sz w:val="24"/>
+            <w:szCs w:val="24"/>
+          </w:rPr>
+          <w:t>https://onedrive.aptiv.com/personal/zofia_jankowska_</w:t>
+        </w:r>
+        <w:r>
+          <w:rPr>
+            <w:rStyle w:val="Hipercze"/>
+            <w:rFonts w:ascii="Times New Roman" w:eastAsia="Calibri" w:hAnsi="Times New Roman"/>
+            <w:sz w:val="24"/>
+            <w:szCs w:val="24"/>
+          </w:rPr>
+          <w:t>a</w:t>
+        </w:r>
+        <w:r>
+          <w:rPr>
+            <w:rStyle w:val="Hipercze"/>
+            <w:rFonts w:ascii="Times New Roman" w:eastAsia="Calibri" w:hAnsi="Times New Roman"/>
+            <w:sz w:val="24"/>
+            <w:szCs w:val="24"/>
+          </w:rPr>
+          <w:t>ptiv_com/Documents/Documents/PracaInz/Genetic_network.pdf</w:t>
+        </w:r>
+      </w:hyperlink>
     </w:p>
     <w:sectPr>
-      <w:headerReference w:type="default" r:id="rId12"/>
+      <w:headerReference w:type="default" r:id="rId16"/>
       <w:pgSz w:w="11906" w:h="16838"/>
       <w:pgMar w:top="1417" w:right="1417" w:bottom="1417" w:left="1417" w:header="708" w:footer="708" w:gutter="0"/>
       <w:cols w:space="708"/>
@@ -1202,7 +1771,7 @@
 </file>
 
 <file path=word/endnotes.xml><?xml version="1.0" encoding="utf-8"?>
-<w:endnotes xmlns:wpc="http://schemas.microsoft.com/office/word/2010/wordprocessingCanvas" xmlns:cx="http://schemas.microsoft.com/office/drawing/2014/chartex" xmlns:cx1="http://schemas.microsoft.com/office/drawing/2015/9/8/chartex" xmlns:cx2="http://schemas.microsoft.com/office/drawing/2015/10/21/chartex" xmlns:cx3="http://schemas.microsoft.com/office/drawing/2016/5/9/chartex" xmlns:cx4="http://schemas.microsoft.com/office/drawing/2016/5/10/chartex" xmlns:cx5="http://schemas.microsoft.com/office/drawing/2016/5/11/chartex" xmlns:cx6="http://schemas.microsoft.com/office/drawing/2016/5/12/chartex" xmlns:cx7="http://schemas.microsoft.com/office/drawing/2016/5/13/chartex" xmlns:cx8="http://schemas.microsoft.com/office/drawing/2016/5/14/chartex" xmlns:mc="http://schemas.openxmlformats.org/markup-compatibility/2006" xmlns:aink="http://schemas.microsoft.com/office/drawing/2016/ink" xmlns:am3d="http://schemas.microsoft.com/office/drawing/2017/model3d" xmlns:o="urn:schemas-microsoft-com:office:office" xmlns:r="http://schemas.openxmlformats.org/officeDocument/2006/relationships" xmlns:m="http://schemas.openxmlformats.org/officeDocument/2006/math" xmlns:v="urn:schemas-microsoft-com:vml" xmlns:wp14="http://schemas.microsoft.com/office/word/2010/wordprocessingDrawing" xmlns:wp="http://schemas.openxmlformats.org/drawingml/2006/wordprocessingDrawing" xmlns:w10="urn:schemas-microsoft-com:office:word" xmlns:w="http://schemas.openxmlformats.org/wordprocessingml/2006/main" xmlns:w14="http://schemas.microsoft.com/office/word/2010/wordml" xmlns:w15="http://schemas.microsoft.com/office/word/2012/wordml" xmlns:w16cid="http://schemas.microsoft.com/office/word/2016/wordml/cid" xmlns:w16se="http://schemas.microsoft.com/office/word/2015/wordml/symex" xmlns:wpg="http://schemas.microsoft.com/office/word/2010/wordprocessingGroup" xmlns:wpi="http://schemas.microsoft.com/office/word/2010/wordprocessingInk" xmlns:wne="http://schemas.microsoft.com/office/word/2006/wordml" xmlns:wps="http://schemas.microsoft.com/office/word/2010/wordprocessingShape" mc:Ignorable="w14 w15 w16se w16cid wp14">
+<w:endnotes xmlns:wpc="http://schemas.microsoft.com/office/word/2010/wordprocessingCanvas" xmlns:cx="http://schemas.microsoft.com/office/drawing/2014/chartex" xmlns:cx1="http://schemas.microsoft.com/office/drawing/2015/9/8/chartex" xmlns:cx2="http://schemas.microsoft.com/office/drawing/2015/10/21/chartex" xmlns:cx3="http://schemas.microsoft.com/office/drawing/2016/5/9/chartex" xmlns:cx4="http://schemas.microsoft.com/office/drawing/2016/5/10/chartex" xmlns:cx5="http://schemas.microsoft.com/office/drawing/2016/5/11/chartex" xmlns:cx6="http://schemas.microsoft.com/office/drawing/2016/5/12/chartex" xmlns:cx7="http://schemas.microsoft.com/office/drawing/2016/5/13/chartex" xmlns:cx8="http://schemas.microsoft.com/office/drawing/2016/5/14/chartex" xmlns:mc="http://schemas.openxmlformats.org/markup-compatibility/2006" xmlns:aink="http://schemas.microsoft.com/office/drawing/2016/ink" xmlns:am3d="http://schemas.microsoft.com/office/drawing/2017/model3d" xmlns:o="urn:schemas-microsoft-com:office:office" xmlns:oel="http://schemas.microsoft.com/office/2019/extlst" xmlns:r="http://schemas.openxmlformats.org/officeDocument/2006/relationships" xmlns:m="http://schemas.openxmlformats.org/officeDocument/2006/math" xmlns:v="urn:schemas-microsoft-com:vml" xmlns:wp14="http://schemas.microsoft.com/office/word/2010/wordprocessingDrawing" xmlns:wp="http://schemas.openxmlformats.org/drawingml/2006/wordprocessingDrawing" xmlns:w10="urn:schemas-microsoft-com:office:word" xmlns:w="http://schemas.openxmlformats.org/wordprocessingml/2006/main" xmlns:w14="http://schemas.microsoft.com/office/word/2010/wordml" xmlns:w15="http://schemas.microsoft.com/office/word/2012/wordml" xmlns:w16cex="http://schemas.microsoft.com/office/word/2018/wordml/cex" xmlns:w16cid="http://schemas.microsoft.com/office/word/2016/wordml/cid" xmlns:w16="http://schemas.microsoft.com/office/word/2018/wordml" xmlns:w16sdtdh="http://schemas.microsoft.com/office/word/2020/wordml/sdtdatahash" xmlns:w16se="http://schemas.microsoft.com/office/word/2015/wordml/symex" xmlns:wpg="http://schemas.microsoft.com/office/word/2010/wordprocessingGroup" xmlns:wpi="http://schemas.microsoft.com/office/word/2010/wordprocessingInk" xmlns:wne="http://schemas.microsoft.com/office/word/2006/wordml" xmlns:wps="http://schemas.microsoft.com/office/word/2010/wordprocessingShape" mc:Ignorable="w14 w15 w16se w16cid w16 w16cex w16sdtdh wp14">
   <w:endnote w:type="separator" w:id="-1">
     <w:p>
       <w:pPr>
@@ -1227,7 +1796,7 @@
 </file>
 
 <file path=word/footnotes.xml><?xml version="1.0" encoding="utf-8"?>
-<w:footnotes xmlns:wpc="http://schemas.microsoft.com/office/word/2010/wordprocessingCanvas" xmlns:cx="http://schemas.microsoft.com/office/drawing/2014/chartex" xmlns:cx1="http://schemas.microsoft.com/office/drawing/2015/9/8/chartex" xmlns:cx2="http://schemas.microsoft.com/office/drawing/2015/10/21/chartex" xmlns:cx3="http://schemas.microsoft.com/office/drawing/2016/5/9/chartex" xmlns:cx4="http://schemas.microsoft.com/office/drawing/2016/5/10/chartex" xmlns:cx5="http://schemas.microsoft.com/office/drawing/2016/5/11/chartex" xmlns:cx6="http://schemas.microsoft.com/office/drawing/2016/5/12/chartex" xmlns:cx7="http://schemas.microsoft.com/office/drawing/2016/5/13/chartex" xmlns:cx8="http://schemas.microsoft.com/office/drawing/2016/5/14/chartex" xmlns:mc="http://schemas.openxmlformats.org/markup-compatibility/2006" xmlns:aink="http://schemas.microsoft.com/office/drawing/2016/ink" xmlns:am3d="http://schemas.microsoft.com/office/drawing/2017/model3d" xmlns:o="urn:schemas-microsoft-com:office:office" xmlns:r="http://schemas.openxmlformats.org/officeDocument/2006/relationships" xmlns:m="http://schemas.openxmlformats.org/officeDocument/2006/math" xmlns:v="urn:schemas-microsoft-com:vml" xmlns:wp14="http://schemas.microsoft.com/office/word/2010/wordprocessingDrawing" xmlns:wp="http://schemas.openxmlformats.org/drawingml/2006/wordprocessingDrawing" xmlns:w10="urn:schemas-microsoft-com:office:word" xmlns:w="http://schemas.openxmlformats.org/wordprocessingml/2006/main" xmlns:w14="http://schemas.microsoft.com/office/word/2010/wordml" xmlns:w15="http://schemas.microsoft.com/office/word/2012/wordml" xmlns:w16cid="http://schemas.microsoft.com/office/word/2016/wordml/cid" xmlns:w16se="http://schemas.microsoft.com/office/word/2015/wordml/symex" xmlns:wpg="http://schemas.microsoft.com/office/word/2010/wordprocessingGroup" xmlns:wpi="http://schemas.microsoft.com/office/word/2010/wordprocessingInk" xmlns:wne="http://schemas.microsoft.com/office/word/2006/wordml" xmlns:wps="http://schemas.microsoft.com/office/word/2010/wordprocessingShape" mc:Ignorable="w14 w15 w16se w16cid wp14">
+<w:footnotes xmlns:wpc="http://schemas.microsoft.com/office/word/2010/wordprocessingCanvas" xmlns:cx="http://schemas.microsoft.com/office/drawing/2014/chartex" xmlns:cx1="http://schemas.microsoft.com/office/drawing/2015/9/8/chartex" xmlns:cx2="http://schemas.microsoft.com/office/drawing/2015/10/21/chartex" xmlns:cx3="http://schemas.microsoft.com/office/drawing/2016/5/9/chartex" xmlns:cx4="http://schemas.microsoft.com/office/drawing/2016/5/10/chartex" xmlns:cx5="http://schemas.microsoft.com/office/drawing/2016/5/11/chartex" xmlns:cx6="http://schemas.microsoft.com/office/drawing/2016/5/12/chartex" xmlns:cx7="http://schemas.microsoft.com/office/drawing/2016/5/13/chartex" xmlns:cx8="http://schemas.microsoft.com/office/drawing/2016/5/14/chartex" xmlns:mc="http://schemas.openxmlformats.org/markup-compatibility/2006" xmlns:aink="http://schemas.microsoft.com/office/drawing/2016/ink" xmlns:am3d="http://schemas.microsoft.com/office/drawing/2017/model3d" xmlns:o="urn:schemas-microsoft-com:office:office" xmlns:oel="http://schemas.microsoft.com/office/2019/extlst" xmlns:r="http://schemas.openxmlformats.org/officeDocument/2006/relationships" xmlns:m="http://schemas.openxmlformats.org/officeDocument/2006/math" xmlns:v="urn:schemas-microsoft-com:vml" xmlns:wp14="http://schemas.microsoft.com/office/word/2010/wordprocessingDrawing" xmlns:wp="http://schemas.openxmlformats.org/drawingml/2006/wordprocessingDrawing" xmlns:w10="urn:schemas-microsoft-com:office:word" xmlns:w="http://schemas.openxmlformats.org/wordprocessingml/2006/main" xmlns:w14="http://schemas.microsoft.com/office/word/2010/wordml" xmlns:w15="http://schemas.microsoft.com/office/word/2012/wordml" xmlns:w16cex="http://schemas.microsoft.com/office/word/2018/wordml/cex" xmlns:w16cid="http://schemas.microsoft.com/office/word/2016/wordml/cid" xmlns:w16="http://schemas.microsoft.com/office/word/2018/wordml" xmlns:w16sdtdh="http://schemas.microsoft.com/office/word/2020/wordml/sdtdatahash" xmlns:w16se="http://schemas.microsoft.com/office/word/2015/wordml/symex" xmlns:wpg="http://schemas.microsoft.com/office/word/2010/wordprocessingGroup" xmlns:wpi="http://schemas.microsoft.com/office/word/2010/wordprocessingInk" xmlns:wne="http://schemas.microsoft.com/office/word/2006/wordml" xmlns:wps="http://schemas.microsoft.com/office/word/2010/wordprocessingShape" mc:Ignorable="w14 w15 w16se w16cid w16 w16cex w16sdtdh wp14">
   <w:footnote w:type="separator" w:id="-1">
     <w:p>
       <w:pPr>
@@ -1252,7 +1821,7 @@
 </file>
 
 <file path=word/header1.xml><?xml version="1.0" encoding="utf-8"?>
-<w:hdr xmlns:wpc="http://schemas.microsoft.com/office/word/2010/wordprocessingCanvas" xmlns:cx="http://schemas.microsoft.com/office/drawing/2014/chartex" xmlns:cx1="http://schemas.microsoft.com/office/drawing/2015/9/8/chartex" xmlns:cx2="http://schemas.microsoft.com/office/drawing/2015/10/21/chartex" xmlns:cx3="http://schemas.microsoft.com/office/drawing/2016/5/9/chartex" xmlns:cx4="http://schemas.microsoft.com/office/drawing/2016/5/10/chartex" xmlns:cx5="http://schemas.microsoft.com/office/drawing/2016/5/11/chartex" xmlns:cx6="http://schemas.microsoft.com/office/drawing/2016/5/12/chartex" xmlns:cx7="http://schemas.microsoft.com/office/drawing/2016/5/13/chartex" xmlns:cx8="http://schemas.microsoft.com/office/drawing/2016/5/14/chartex" xmlns:mc="http://schemas.openxmlformats.org/markup-compatibility/2006" xmlns:aink="http://schemas.microsoft.com/office/drawing/2016/ink" xmlns:am3d="http://schemas.microsoft.com/office/drawing/2017/model3d" xmlns:o="urn:schemas-microsoft-com:office:office" xmlns:r="http://schemas.openxmlformats.org/officeDocument/2006/relationships" xmlns:m="http://schemas.openxmlformats.org/officeDocument/2006/math" xmlns:v="urn:schemas-microsoft-com:vml" xmlns:wp14="http://schemas.microsoft.com/office/word/2010/wordprocessingDrawing" xmlns:wp="http://schemas.openxmlformats.org/drawingml/2006/wordprocessingDrawing" xmlns:w10="urn:schemas-microsoft-com:office:word" xmlns:w="http://schemas.openxmlformats.org/wordprocessingml/2006/main" xmlns:w14="http://schemas.microsoft.com/office/word/2010/wordml" xmlns:w15="http://schemas.microsoft.com/office/word/2012/wordml" xmlns:w16cid="http://schemas.microsoft.com/office/word/2016/wordml/cid" xmlns:w16se="http://schemas.microsoft.com/office/word/2015/wordml/symex" xmlns:wpg="http://schemas.microsoft.com/office/word/2010/wordprocessingGroup" xmlns:wpi="http://schemas.microsoft.com/office/word/2010/wordprocessingInk" xmlns:wne="http://schemas.microsoft.com/office/word/2006/wordml" xmlns:wps="http://schemas.microsoft.com/office/word/2010/wordprocessingShape" mc:Ignorable="w14 w15 w16se w16cid wp14">
+<w:hdr xmlns:wpc="http://schemas.microsoft.com/office/word/2010/wordprocessingCanvas" xmlns:cx="http://schemas.microsoft.com/office/drawing/2014/chartex" xmlns:cx1="http://schemas.microsoft.com/office/drawing/2015/9/8/chartex" xmlns:cx2="http://schemas.microsoft.com/office/drawing/2015/10/21/chartex" xmlns:cx3="http://schemas.microsoft.com/office/drawing/2016/5/9/chartex" xmlns:cx4="http://schemas.microsoft.com/office/drawing/2016/5/10/chartex" xmlns:cx5="http://schemas.microsoft.com/office/drawing/2016/5/11/chartex" xmlns:cx6="http://schemas.microsoft.com/office/drawing/2016/5/12/chartex" xmlns:cx7="http://schemas.microsoft.com/office/drawing/2016/5/13/chartex" xmlns:cx8="http://schemas.microsoft.com/office/drawing/2016/5/14/chartex" xmlns:mc="http://schemas.openxmlformats.org/markup-compatibility/2006" xmlns:aink="http://schemas.microsoft.com/office/drawing/2016/ink" xmlns:am3d="http://schemas.microsoft.com/office/drawing/2017/model3d" xmlns:o="urn:schemas-microsoft-com:office:office" xmlns:oel="http://schemas.microsoft.com/office/2019/extlst" xmlns:r="http://schemas.openxmlformats.org/officeDocument/2006/relationships" xmlns:m="http://schemas.openxmlformats.org/officeDocument/2006/math" xmlns:v="urn:schemas-microsoft-com:vml" xmlns:wp14="http://schemas.microsoft.com/office/word/2010/wordprocessingDrawing" xmlns:wp="http://schemas.openxmlformats.org/drawingml/2006/wordprocessingDrawing" xmlns:w10="urn:schemas-microsoft-com:office:word" xmlns:w="http://schemas.openxmlformats.org/wordprocessingml/2006/main" xmlns:w14="http://schemas.microsoft.com/office/word/2010/wordml" xmlns:w15="http://schemas.microsoft.com/office/word/2012/wordml" xmlns:w16cex="http://schemas.microsoft.com/office/word/2018/wordml/cex" xmlns:w16cid="http://schemas.microsoft.com/office/word/2016/wordml/cid" xmlns:w16="http://schemas.microsoft.com/office/word/2018/wordml" xmlns:w16sdtdh="http://schemas.microsoft.com/office/word/2020/wordml/sdtdatahash" xmlns:w16se="http://schemas.microsoft.com/office/word/2015/wordml/symex" xmlns:wpg="http://schemas.microsoft.com/office/word/2010/wordprocessingGroup" xmlns:wpi="http://schemas.microsoft.com/office/word/2010/wordprocessingInk" xmlns:wne="http://schemas.microsoft.com/office/word/2006/wordml" xmlns:wps="http://schemas.microsoft.com/office/word/2010/wordprocessingShape" mc:Ignorable="w14 w15 w16se w16cid w16 w16cex w16sdtdh wp14">
   <w:p>
     <w:pPr>
       <w:pStyle w:val="Nagwek"/>
@@ -1278,8 +1847,8 @@
 </file>
 
 <file path=word/numbering.xml><?xml version="1.0" encoding="utf-8"?>
-<w:numbering xmlns:wpc="http://schemas.microsoft.com/office/word/2010/wordprocessingCanvas" xmlns:cx="http://schemas.microsoft.com/office/drawing/2014/chartex" xmlns:cx1="http://schemas.microsoft.com/office/drawing/2015/9/8/chartex" xmlns:cx2="http://schemas.microsoft.com/office/drawing/2015/10/21/chartex" xmlns:cx3="http://schemas.microsoft.com/office/drawing/2016/5/9/chartex" xmlns:cx4="http://schemas.microsoft.com/office/drawing/2016/5/10/chartex" xmlns:cx5="http://schemas.microsoft.com/office/drawing/2016/5/11/chartex" xmlns:cx6="http://schemas.microsoft.com/office/drawing/2016/5/12/chartex" xmlns:cx7="http://schemas.microsoft.com/office/drawing/2016/5/13/chartex" xmlns:cx8="http://schemas.microsoft.com/office/drawing/2016/5/14/chartex" xmlns:mc="http://schemas.openxmlformats.org/markup-compatibility/2006" xmlns:aink="http://schemas.microsoft.com/office/drawing/2016/ink" xmlns:am3d="http://schemas.microsoft.com/office/drawing/2017/model3d" xmlns:o="urn:schemas-microsoft-com:office:office" xmlns:r="http://schemas.openxmlformats.org/officeDocument/2006/relationships" xmlns:m="http://schemas.openxmlformats.org/officeDocument/2006/math" xmlns:v="urn:schemas-microsoft-com:vml" xmlns:wp14="http://schemas.microsoft.com/office/word/2010/wordprocessingDrawing" xmlns:wp="http://schemas.openxmlformats.org/drawingml/2006/wordprocessingDrawing" xmlns:w10="urn:schemas-microsoft-com:office:word" xmlns:w="http://schemas.openxmlformats.org/wordprocessingml/2006/main" xmlns:w14="http://schemas.microsoft.com/office/word/2010/wordml" xmlns:w15="http://schemas.microsoft.com/office/word/2012/wordml" xmlns:w16cid="http://schemas.microsoft.com/office/word/2016/wordml/cid" xmlns:w16se="http://schemas.microsoft.com/office/word/2015/wordml/symex" xmlns:wpg="http://schemas.microsoft.com/office/word/2010/wordprocessingGroup" xmlns:wpi="http://schemas.microsoft.com/office/word/2010/wordprocessingInk" xmlns:wne="http://schemas.microsoft.com/office/word/2006/wordml" xmlns:wps="http://schemas.microsoft.com/office/word/2010/wordprocessingShape" mc:Ignorable="w14 w15 w16se w16cid wp14">
-  <w:abstractNum w:abstractNumId="0" w15:restartNumberingAfterBreak="0">
+<w:numbering xmlns:wpc="http://schemas.microsoft.com/office/word/2010/wordprocessingCanvas" xmlns:cx="http://schemas.microsoft.com/office/drawing/2014/chartex" xmlns:cx1="http://schemas.microsoft.com/office/drawing/2015/9/8/chartex" xmlns:cx2="http://schemas.microsoft.com/office/drawing/2015/10/21/chartex" xmlns:cx3="http://schemas.microsoft.com/office/drawing/2016/5/9/chartex" xmlns:cx4="http://schemas.microsoft.com/office/drawing/2016/5/10/chartex" xmlns:cx5="http://schemas.microsoft.com/office/drawing/2016/5/11/chartex" xmlns:cx6="http://schemas.microsoft.com/office/drawing/2016/5/12/chartex" xmlns:cx7="http://schemas.microsoft.com/office/drawing/2016/5/13/chartex" xmlns:cx8="http://schemas.microsoft.com/office/drawing/2016/5/14/chartex" xmlns:mc="http://schemas.openxmlformats.org/markup-compatibility/2006" xmlns:aink="http://schemas.microsoft.com/office/drawing/2016/ink" xmlns:am3d="http://schemas.microsoft.com/office/drawing/2017/model3d" xmlns:o="urn:schemas-microsoft-com:office:office" xmlns:oel="http://schemas.microsoft.com/office/2019/extlst" xmlns:r="http://schemas.openxmlformats.org/officeDocument/2006/relationships" xmlns:m="http://schemas.openxmlformats.org/officeDocument/2006/math" xmlns:v="urn:schemas-microsoft-com:vml" xmlns:wp14="http://schemas.microsoft.com/office/word/2010/wordprocessingDrawing" xmlns:wp="http://schemas.openxmlformats.org/drawingml/2006/wordprocessingDrawing" xmlns:w10="urn:schemas-microsoft-com:office:word" xmlns:w="http://schemas.openxmlformats.org/wordprocessingml/2006/main" xmlns:w14="http://schemas.microsoft.com/office/word/2010/wordml" xmlns:w15="http://schemas.microsoft.com/office/word/2012/wordml" xmlns:w16cex="http://schemas.microsoft.com/office/word/2018/wordml/cex" xmlns:w16cid="http://schemas.microsoft.com/office/word/2016/wordml/cid" xmlns:w16="http://schemas.microsoft.com/office/word/2018/wordml" xmlns:w16sdtdh="http://schemas.microsoft.com/office/word/2020/wordml/sdtdatahash" xmlns:w16se="http://schemas.microsoft.com/office/word/2015/wordml/symex" xmlns:wpg="http://schemas.microsoft.com/office/word/2010/wordprocessingGroup" xmlns:wpi="http://schemas.microsoft.com/office/word/2010/wordprocessingInk" xmlns:wne="http://schemas.microsoft.com/office/word/2006/wordml" xmlns:wps="http://schemas.microsoft.com/office/word/2010/wordprocessingShape" mc:Ignorable="w14 w15 w16se w16cid w16 w16cex w16sdtdh wp14">
+  <w:abstractNum w:abstractNumId="1" w15:restartNumberingAfterBreak="0">
     <w:nsid w:val="71F16A13"/>
     <w:multiLevelType w:val="hybridMultilevel"/>
     <w:tmpl w:val="1EEC985A"/>
@@ -1369,14 +1938,14 @@
       </w:pPr>
     </w:lvl>
   </w:abstractNum>
-  <w:num w:numId="1">
-    <w:abstractNumId w:val="0"/>
+  <w:num w:numId="1" w16cid:durableId="678194841">
+    <w:abstractNumId w:val="1"/>
   </w:num>
 </w:numbering>
 </file>
 
 <file path=word/styles.xml><?xml version="1.0" encoding="utf-8"?>
-<w:styles xmlns:mc="http://schemas.openxmlformats.org/markup-compatibility/2006" xmlns:r="http://schemas.openxmlformats.org/officeDocument/2006/relationships" xmlns:w="http://schemas.openxmlformats.org/wordprocessingml/2006/main" xmlns:w14="http://schemas.microsoft.com/office/word/2010/wordml" xmlns:w15="http://schemas.microsoft.com/office/word/2012/wordml" xmlns:w16cid="http://schemas.microsoft.com/office/word/2016/wordml/cid" xmlns:w16se="http://schemas.microsoft.com/office/word/2015/wordml/symex" mc:Ignorable="w14 w15 w16se w16cid">
+<w:styles xmlns:mc="http://schemas.openxmlformats.org/markup-compatibility/2006" xmlns:r="http://schemas.openxmlformats.org/officeDocument/2006/relationships" xmlns:w="http://schemas.openxmlformats.org/wordprocessingml/2006/main" xmlns:w14="http://schemas.microsoft.com/office/word/2010/wordml" xmlns:w15="http://schemas.microsoft.com/office/word/2012/wordml" xmlns:w16cex="http://schemas.microsoft.com/office/word/2018/wordml/cex" xmlns:w16cid="http://schemas.microsoft.com/office/word/2016/wordml/cid" xmlns:w16="http://schemas.microsoft.com/office/word/2018/wordml" xmlns:w16sdtdh="http://schemas.microsoft.com/office/word/2020/wordml/sdtdatahash" xmlns:w16se="http://schemas.microsoft.com/office/word/2015/wordml/symex" mc:Ignorable="w14 w15 w16se w16cid w16 w16cex w16sdtdh">
   <w:docDefaults>
     <w:rPrDefault>
       <w:rPr>
@@ -1386,7 +1955,7 @@
     </w:rPrDefault>
     <w:pPrDefault/>
   </w:docDefaults>
-  <w:latentStyles w:defLockedState="0" w:defUIPriority="99" w:defSemiHidden="0" w:defUnhideWhenUsed="0" w:defQFormat="0" w:count="375">
+  <w:latentStyles w:defLockedState="0" w:defUIPriority="99" w:defSemiHidden="0" w:defUnhideWhenUsed="0" w:defQFormat="0" w:count="376">
     <w:lsdException w:name="Normal" w:uiPriority="0" w:qFormat="1"/>
     <w:lsdException w:name="heading 1" w:uiPriority="9" w:qFormat="1"/>
     <w:lsdException w:name="heading 2" w:semiHidden="1" w:uiPriority="9" w:unhideWhenUsed="1" w:qFormat="1"/>
@@ -1762,6 +2331,7 @@
     <w:lsdException w:name="Smart Hyperlink" w:semiHidden="1" w:unhideWhenUsed="1"/>
     <w:lsdException w:name="Hashtag" w:semiHidden="1" w:unhideWhenUsed="1"/>
     <w:lsdException w:name="Unresolved Mention" w:semiHidden="1" w:unhideWhenUsed="1"/>
+    <w:lsdException w:name="Smart Link" w:semiHidden="1" w:unhideWhenUsed="1"/>
   </w:latentStyles>
   <w:style w:type="paragraph" w:default="1" w:styleId="Normalny">
     <w:name w:val="Normal"/>
@@ -2409,7 +2979,7 @@
 </file>
 
 <file path=customXml/itemProps1.xml><?xml version="1.0" encoding="utf-8"?>
-<ds:datastoreItem xmlns:ds="http://schemas.openxmlformats.org/officeDocument/2006/customXml" ds:itemID="{D69876B7-E85A-4B24-AD90-F57CA0A520DC}">
+<ds:datastoreItem xmlns:ds="http://schemas.openxmlformats.org/officeDocument/2006/customXml" ds:itemID="{EEB8F3C9-5092-4B70-9FB5-8B950351F77D}">
   <ds:schemaRefs>
     <ds:schemaRef ds:uri="http://schemas.openxmlformats.org/officeDocument/2006/bibliography"/>
   </ds:schemaRefs>

</xml_diff>